<commit_message>
final updates and answers
</commit_message>
<xml_diff>
--- a/GHRSST_tutorial/LinkstoResources.docx
+++ b/GHRSST_tutorial/LinkstoResources.docx
@@ -126,14 +126,7 @@
         <w:rPr>
           <w:rFonts w:asciiTheme="minorHAnsi" w:hAnsiTheme="minorHAnsi"/>
         </w:rPr>
-        <w:t xml:space="preserve">Asks questions to </w:t>
-      </w:r>
-      <w:proofErr w:type="spellStart"/>
-      <w:r>
-        <w:rPr>
-          <w:rFonts w:asciiTheme="minorHAnsi" w:hAnsiTheme="minorHAnsi"/>
-        </w:rPr>
-        <w:t>Stack</w:t>
+        <w:t>Asks questions to Stack</w:t>
       </w:r>
       <w:r>
         <w:rPr>
@@ -142,7 +135,6 @@
         </w:rPr>
         <w:t>overflow</w:t>
       </w:r>
-      <w:proofErr w:type="spellEnd"/>
       <w:r>
         <w:rPr>
           <w:rFonts w:asciiTheme="minorHAnsi" w:hAnsiTheme="minorHAnsi"/>
@@ -179,8 +171,6 @@
           <w:szCs w:val="28"/>
         </w:rPr>
       </w:pPr>
-      <w:bookmarkStart w:id="0" w:name="_GoBack"/>
-      <w:bookmarkEnd w:id="0"/>
     </w:p>
     <w:p>
       <w:pPr>
@@ -270,22 +260,8 @@
           <w:sz w:val="28"/>
           <w:szCs w:val="28"/>
         </w:rPr>
-        <w:t xml:space="preserve">Installation of Python and </w:t>
-      </w:r>
-      <w:proofErr w:type="spellStart"/>
-      <w:r>
-        <w:rPr>
-          <w:rFonts w:asciiTheme="minorHAnsi" w:hAnsiTheme="minorHAnsi"/>
-          <w:b/>
-          <w:bCs/>
-          <w:color w:val="000000"/>
-          <w:kern w:val="36"/>
-          <w:sz w:val="28"/>
-          <w:szCs w:val="28"/>
-        </w:rPr>
-        <w:t>MiniConda</w:t>
-      </w:r>
-      <w:proofErr w:type="spellEnd"/>
+        <w:t>Installation of Python and MiniConda</w:t>
+      </w:r>
     </w:p>
     <w:p>
       <w:pPr>
@@ -484,21 +460,7 @@
             <w:rStyle w:val="Hyperlink"/>
             <w:rFonts w:asciiTheme="minorHAnsi" w:hAnsiTheme="minorHAnsi"/>
           </w:rPr>
-          <w:t>http://earthpy.org/category/</w:t>
-        </w:r>
-        <w:r>
-          <w:rPr>
-            <w:rStyle w:val="Hyperlink"/>
-            <w:rFonts w:asciiTheme="minorHAnsi" w:hAnsiTheme="minorHAnsi"/>
-          </w:rPr>
-          <w:t>i</w:t>
-        </w:r>
-        <w:r>
-          <w:rPr>
-            <w:rStyle w:val="Hyperlink"/>
-            <w:rFonts w:asciiTheme="minorHAnsi" w:hAnsiTheme="minorHAnsi"/>
-          </w:rPr>
-          <w:t>ntroduction-to-python.html</w:t>
+          <w:t>http://earthpy.org/category/introduction-to-python.html</w:t>
         </w:r>
       </w:hyperlink>
     </w:p>
@@ -544,31 +506,17 @@
           <w:szCs w:val="28"/>
         </w:rPr>
       </w:pPr>
-      <w:proofErr w:type="spellStart"/>
-      <w:r>
-        <w:rPr>
-          <w:rFonts w:asciiTheme="minorHAnsi" w:hAnsiTheme="minorHAnsi"/>
-          <w:b/>
-          <w:bCs/>
-          <w:color w:val="000000"/>
-          <w:kern w:val="36"/>
-          <w:sz w:val="28"/>
-          <w:szCs w:val="28"/>
-        </w:rPr>
-        <w:t>Jupyter</w:t>
-      </w:r>
-      <w:proofErr w:type="spellEnd"/>
-      <w:r>
-        <w:rPr>
-          <w:rFonts w:asciiTheme="minorHAnsi" w:hAnsiTheme="minorHAnsi"/>
-          <w:b/>
-          <w:bCs/>
-          <w:color w:val="000000"/>
-          <w:kern w:val="36"/>
-          <w:sz w:val="28"/>
-          <w:szCs w:val="28"/>
-        </w:rPr>
-        <w:t xml:space="preserve"> Notebooks</w:t>
+      <w:r>
+        <w:rPr>
+          <w:rFonts w:asciiTheme="minorHAnsi" w:hAnsiTheme="minorHAnsi"/>
+          <w:b/>
+          <w:bCs/>
+          <w:color w:val="000000"/>
+          <w:kern w:val="36"/>
+          <w:sz w:val="28"/>
+          <w:szCs w:val="28"/>
+        </w:rPr>
+        <w:t>Jupyter Notebooks</w:t>
       </w:r>
     </w:p>
     <w:p>
@@ -844,7 +792,100 @@
           <w:szCs w:val="28"/>
         </w:rPr>
       </w:pPr>
-      <w:proofErr w:type="spellStart"/>
+      <w:r>
+        <w:rPr>
+          <w:rFonts w:asciiTheme="minorHAnsi" w:hAnsiTheme="minorHAnsi"/>
+          <w:b/>
+          <w:color w:val="000000"/>
+          <w:sz w:val="28"/>
+          <w:szCs w:val="28"/>
+        </w:rPr>
+        <w:t>Math module</w:t>
+      </w:r>
+    </w:p>
+    <w:bookmarkStart w:id="0" w:name="_GoBack"/>
+    <w:p>
+      <w:pPr>
+        <w:shd w:val="clear" w:color="auto" w:fill="FFFFFF"/>
+        <w:rPr>
+          <w:rFonts w:asciiTheme="minorHAnsi" w:hAnsiTheme="minorHAnsi"/>
+          <w:color w:val="000000"/>
+        </w:rPr>
+      </w:pPr>
+      <w:r>
+        <w:rPr>
+          <w:rFonts w:asciiTheme="minorHAnsi" w:hAnsiTheme="minorHAnsi"/>
+          <w:color w:val="000000"/>
+        </w:rPr>
+        <w:fldChar w:fldCharType="begin"/>
+      </w:r>
+      <w:r>
+        <w:rPr>
+          <w:rFonts w:asciiTheme="minorHAnsi" w:hAnsiTheme="minorHAnsi"/>
+          <w:color w:val="000000"/>
+        </w:rPr>
+        <w:instrText xml:space="preserve"> HYPERLINK "</w:instrText>
+      </w:r>
+      <w:r>
+        <w:rPr>
+          <w:rFonts w:asciiTheme="minorHAnsi" w:hAnsiTheme="minorHAnsi"/>
+          <w:color w:val="000000"/>
+        </w:rPr>
+        <w:instrText>https://docs.python.org/3/library/math.htm</w:instrText>
+      </w:r>
+      <w:r>
+        <w:rPr>
+          <w:rFonts w:asciiTheme="minorHAnsi" w:hAnsiTheme="minorHAnsi"/>
+          <w:color w:val="000000"/>
+        </w:rPr>
+        <w:instrText xml:space="preserve">" </w:instrText>
+      </w:r>
+      <w:r>
+        <w:rPr>
+          <w:rFonts w:asciiTheme="minorHAnsi" w:hAnsiTheme="minorHAnsi"/>
+          <w:color w:val="000000"/>
+        </w:rPr>
+        <w:fldChar w:fldCharType="separate"/>
+      </w:r>
+      <w:r>
+        <w:rPr>
+          <w:rStyle w:val="Hyperlink"/>
+          <w:rFonts w:asciiTheme="minorHAnsi" w:hAnsiTheme="minorHAnsi"/>
+        </w:rPr>
+        <w:t>https://docs.python.org/3/library/math.htm</w:t>
+      </w:r>
+      <w:r>
+        <w:rPr>
+          <w:rFonts w:asciiTheme="minorHAnsi" w:hAnsiTheme="minorHAnsi"/>
+          <w:color w:val="000000"/>
+        </w:rPr>
+        <w:fldChar w:fldCharType="end"/>
+      </w:r>
+    </w:p>
+    <w:bookmarkEnd w:id="0"/>
+    <w:p>
+      <w:pPr>
+        <w:shd w:val="clear" w:color="auto" w:fill="FFFFFF"/>
+        <w:rPr>
+          <w:rFonts w:asciiTheme="minorHAnsi" w:hAnsiTheme="minorHAnsi"/>
+          <w:b/>
+          <w:color w:val="000000"/>
+          <w:sz w:val="28"/>
+          <w:szCs w:val="28"/>
+        </w:rPr>
+      </w:pPr>
+    </w:p>
+    <w:p>
+      <w:pPr>
+        <w:shd w:val="clear" w:color="auto" w:fill="FFFFFF"/>
+        <w:rPr>
+          <w:rFonts w:asciiTheme="minorHAnsi" w:hAnsiTheme="minorHAnsi"/>
+          <w:b/>
+          <w:color w:val="000000"/>
+          <w:sz w:val="28"/>
+          <w:szCs w:val="28"/>
+        </w:rPr>
+      </w:pPr>
       <w:r>
         <w:rPr>
           <w:rFonts w:asciiTheme="minorHAnsi" w:hAnsiTheme="minorHAnsi"/>
@@ -855,7 +896,6 @@
         </w:rPr>
         <w:t>Numpy</w:t>
       </w:r>
-      <w:proofErr w:type="spellEnd"/>
     </w:p>
     <w:p>
       <w:pPr>
@@ -884,6 +924,7 @@
           <w:rFonts w:asciiTheme="minorHAnsi" w:hAnsiTheme="minorHAnsi"/>
           <w:color w:val="000000"/>
         </w:rPr>
+        <w:lastRenderedPageBreak/>
         <w:t xml:space="preserve">Some good examples: </w:t>
       </w:r>
       <w:hyperlink r:id="rId17" w:history="1">
@@ -1056,7 +1097,6 @@
           <w:szCs w:val="28"/>
         </w:rPr>
       </w:pPr>
-      <w:proofErr w:type="spellStart"/>
       <w:r>
         <w:rPr>
           <w:rFonts w:asciiTheme="minorHAnsi" w:hAnsiTheme="minorHAnsi"/>
@@ -1067,7 +1107,6 @@
         </w:rPr>
         <w:t>Xarray</w:t>
       </w:r>
-      <w:proofErr w:type="spellEnd"/>
     </w:p>
     <w:p>
       <w:pPr>

</xml_diff>